<commit_message>
ADD: new Scrum, FIX: Handleidingen
Added new Scrum meeting 25/01
Fixed handleidingen
</commit_message>
<xml_diff>
--- a/Documents/Milestone 3/Gebruikershandleiding.docx
+++ b/Documents/Milestone 3/Gebruikershandleiding.docx
@@ -489,7 +489,7 @@
         <w:rPr>
           <w:lang w:val="nl-NL"/>
         </w:rPr>
-        <w:t>Scan de QR-code</w:t>
+        <w:t>Verbind met het wifi netwerk</w:t>
       </w:r>
     </w:p>
     <w:p>
@@ -509,38 +509,13 @@
         <w:rPr>
           <w:lang w:val="nl-NL"/>
         </w:rPr>
-        <w:t>Wanneer de twistermat is opgestart en de QR-code staat op het display van de mat</w:t>
+        <w:t xml:space="preserve">De twistermat heeft een nieuw wifi netwerk aangemaakt. Verbind met je gsm of tablet met het wifi netwerk. </w:t>
       </w:r>
       <w:r>
         <w:rPr>
           <w:lang w:val="nl-NL"/>
         </w:rPr>
-        <w:t xml:space="preserve"> kan je beginnen met verbinden. </w:t>
-      </w:r>
-      <w:r>
-        <w:rPr>
-          <w:lang w:val="nl-NL"/>
-        </w:rPr>
-        <w:t>Scan de QR-code met je GSM of tablet.</w:t>
-      </w:r>
-      <w:r>
-        <w:rPr>
-          <w:lang w:val="nl-NL"/>
-        </w:rPr>
-        <w:t xml:space="preserve"> </w:t>
-      </w:r>
-    </w:p>
-    <w:p>
-      <w:pPr>
-        <w:rPr>
-          <w:lang w:val="nl-NL"/>
-        </w:rPr>
-      </w:pPr>
-      <w:r>
-        <w:rPr>
-          <w:lang w:val="nl-NL"/>
-        </w:rPr>
-        <w:t>Deze QR-code brengt je op de webapplicatie van de twistermat.</w:t>
+        <w:t xml:space="preserve">Je zal geen internet hebben, maar wel verbonden zijn met de mat. </w:t>
       </w:r>
     </w:p>
     <w:p>
@@ -607,7 +582,7 @@
         <mc:AlternateContent>
           <mc:Choice Requires="wps">
             <w:drawing>
-              <wp:anchor distT="0" distB="0" distL="114300" distR="114300" simplePos="0" relativeHeight="251661312" behindDoc="1" locked="0" layoutInCell="1" allowOverlap="1" wp14:anchorId="511F74C7" wp14:editId="6F45A785">
+              <wp:anchor distT="0" distB="0" distL="114300" distR="114300" simplePos="0" relativeHeight="251661312" behindDoc="1" locked="0" layoutInCell="1" allowOverlap="1" wp14:anchorId="511F74C7" wp14:editId="66551279">
                 <wp:simplePos x="0" y="0"/>
                 <wp:positionH relativeFrom="margin">
                   <wp:align>right</wp:align>
@@ -732,6 +707,245 @@
         <w:rPr>
           <w:lang w:val="nl-NL"/>
         </w:rPr>
+        <w:t xml:space="preserve"> </w:t>
+      </w:r>
+      <w:r>
+        <w:rPr>
+          <w:lang w:val="nl-NL"/>
+        </w:rPr>
+        <w:t>Scan de QR-code</w:t>
+      </w:r>
+    </w:p>
+    <w:p>
+      <w:pPr>
+        <w:rPr>
+          <w:lang w:val="nl-NL"/>
+        </w:rPr>
+      </w:pPr>
+    </w:p>
+    <w:p>
+      <w:pPr>
+        <w:jc w:val="right"/>
+        <w:rPr>
+          <w:lang w:val="nl-NL"/>
+        </w:rPr>
+      </w:pPr>
+      <w:r>
+        <w:rPr>
+          <w:lang w:val="nl-NL"/>
+        </w:rPr>
+        <w:t xml:space="preserve">Wanneer de twistermat is opgestart en de QR-code staat op het display van de mat kan je beginnen met verbinden. Scan de QR-code met je GSM of tablet. </w:t>
+      </w:r>
+    </w:p>
+    <w:p>
+      <w:pPr>
+        <w:jc w:val="right"/>
+        <w:rPr>
+          <w:lang w:val="nl-NL"/>
+        </w:rPr>
+      </w:pPr>
+      <w:r>
+        <w:rPr>
+          <w:lang w:val="nl-NL"/>
+        </w:rPr>
+        <w:t>Deze QR-code brengt je op de webapplicatie van de twistermat.</w:t>
+      </w:r>
+    </w:p>
+    <w:p>
+      <w:pPr>
+        <w:rPr>
+          <w:lang w:val="nl-NL"/>
+        </w:rPr>
+      </w:pPr>
+    </w:p>
+    <w:p>
+      <w:pPr>
+        <w:rPr>
+          <w:lang w:val="nl-NL"/>
+        </w:rPr>
+      </w:pPr>
+    </w:p>
+    <w:p>
+      <w:pPr>
+        <w:rPr>
+          <w:lang w:val="nl-NL"/>
+        </w:rPr>
+      </w:pPr>
+    </w:p>
+    <w:p>
+      <w:pPr>
+        <w:rPr>
+          <w:lang w:val="nl-NL"/>
+        </w:rPr>
+      </w:pPr>
+    </w:p>
+    <w:p>
+      <w:pPr>
+        <w:rPr>
+          <w:lang w:val="nl-NL"/>
+        </w:rPr>
+      </w:pPr>
+    </w:p>
+    <w:p>
+      <w:pPr>
+        <w:rPr>
+          <w:lang w:val="nl-NL"/>
+        </w:rPr>
+      </w:pPr>
+    </w:p>
+    <w:p>
+      <w:pPr>
+        <w:rPr>
+          <w:lang w:val="nl-NL"/>
+        </w:rPr>
+      </w:pPr>
+    </w:p>
+    <w:p>
+      <w:pPr>
+        <w:pStyle w:val="Heading1"/>
+        <w:rPr>
+          <w:lang w:val="nl-NL"/>
+        </w:rPr>
+      </w:pPr>
+      <w:r>
+        <w:rPr>
+          <w:noProof/>
+          <w:lang w:val="nl-NL"/>
+        </w:rPr>
+        <mc:AlternateContent>
+          <mc:Choice Requires="wps">
+            <w:drawing>
+              <wp:anchor distT="0" distB="0" distL="114300" distR="114300" simplePos="0" relativeHeight="251666432" behindDoc="1" locked="0" layoutInCell="1" allowOverlap="1" wp14:anchorId="16F0E5B1" wp14:editId="0F5757CA">
+                <wp:simplePos x="0" y="0"/>
+                <wp:positionH relativeFrom="margin">
+                  <wp:align>left</wp:align>
+                </wp:positionH>
+                <wp:positionV relativeFrom="paragraph">
+                  <wp:posOffset>5080</wp:posOffset>
+                </wp:positionV>
+                <wp:extent cx="1248410" cy="1248410"/>
+                <wp:effectExtent l="0" t="0" r="8890" b="8890"/>
+                <wp:wrapTight wrapText="bothSides">
+                  <wp:wrapPolygon edited="0">
+                    <wp:start x="0" y="21600"/>
+                    <wp:lineTo x="21424" y="21600"/>
+                    <wp:lineTo x="21424" y="20941"/>
+                    <wp:lineTo x="330" y="176"/>
+                    <wp:lineTo x="0" y="176"/>
+                    <wp:lineTo x="0" y="21600"/>
+                  </wp:wrapPolygon>
+                </wp:wrapTight>
+                <wp:docPr id="5" name="Right Triangle 5"/>
+                <wp:cNvGraphicFramePr/>
+                <a:graphic xmlns:a="http://schemas.openxmlformats.org/drawingml/2006/main">
+                  <a:graphicData uri="http://schemas.microsoft.com/office/word/2010/wordprocessingShape">
+                    <wps:wsp>
+                      <wps:cNvSpPr/>
+                      <wps:spPr>
+                        <a:xfrm rot="5400000">
+                          <a:off x="0" y="0"/>
+                          <a:ext cx="1248410" cy="1248410"/>
+                        </a:xfrm>
+                        <a:prstGeom prst="rtTriangle">
+                          <a:avLst/>
+                        </a:prstGeom>
+                        <a:ln>
+                          <a:noFill/>
+                        </a:ln>
+                      </wps:spPr>
+                      <wps:style>
+                        <a:lnRef idx="2">
+                          <a:schemeClr val="accent1">
+                            <a:shade val="50000"/>
+                          </a:schemeClr>
+                        </a:lnRef>
+                        <a:fillRef idx="1">
+                          <a:schemeClr val="accent1"/>
+                        </a:fillRef>
+                        <a:effectRef idx="0">
+                          <a:schemeClr val="accent1"/>
+                        </a:effectRef>
+                        <a:fontRef idx="minor">
+                          <a:schemeClr val="lt1"/>
+                        </a:fontRef>
+                      </wps:style>
+                      <wps:txbx>
+                        <w:txbxContent>
+                          <w:p>
+                            <w:pPr>
+                              <w:jc w:val="center"/>
+                              <w:rPr>
+                                <w:sz w:val="64"/>
+                                <w:szCs w:val="64"/>
+                              </w:rPr>
+                            </w:pPr>
+                            <w:r>
+                              <w:rPr>
+                                <w:sz w:val="64"/>
+                                <w:szCs w:val="64"/>
+                              </w:rPr>
+                              <w:t>3ta</w:t>
+                            </w:r>
+                          </w:p>
+                        </w:txbxContent>
+                      </wps:txbx>
+                      <wps:bodyPr rot="0" spcFirstLastPara="0" vertOverflow="overflow" horzOverflow="overflow" vert="vert270" wrap="square" lIns="91440" tIns="45720" rIns="91440" bIns="45720" numCol="1" spcCol="0" rtlCol="0" fromWordArt="0" anchor="ctr" anchorCtr="0" forceAA="0" compatLnSpc="1">
+                        <a:prstTxWarp prst="textNoShape">
+                          <a:avLst/>
+                        </a:prstTxWarp>
+                        <a:noAutofit/>
+                      </wps:bodyPr>
+                    </wps:wsp>
+                  </a:graphicData>
+                </a:graphic>
+                <wp14:sizeRelH relativeFrom="margin">
+                  <wp14:pctWidth>0</wp14:pctWidth>
+                </wp14:sizeRelH>
+                <wp14:sizeRelV relativeFrom="margin">
+                  <wp14:pctHeight>0</wp14:pctHeight>
+                </wp14:sizeRelV>
+              </wp:anchor>
+            </w:drawing>
+          </mc:Choice>
+          <mc:Fallback>
+            <w:pict>
+              <v:shape w14:anchorId="16F0E5B1" id="Right Triangle 5" o:spid="_x0000_s1028" type="#_x0000_t6" style="position:absolute;margin-left:0;margin-top:.4pt;width:98.3pt;height:98.3pt;rotation:90;z-index:-251650048;visibility:visible;mso-wrap-style:square;mso-width-percent:0;mso-height-percent:0;mso-wrap-distance-left:9pt;mso-wrap-distance-top:0;mso-wrap-distance-right:9pt;mso-wrap-distance-bottom:0;mso-position-horizontal:left;mso-position-horizontal-relative:margin;mso-position-vertical:absolute;mso-position-vertical-relative:text;mso-width-percent:0;mso-height-percent:0;mso-width-relative:margin;mso-height-relative:margin;v-text-anchor:middle" o:gfxdata="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" fillcolor="#44c8f5 [3204]" stroked="f" strokeweight="1pt">
+                <v:textbox style="layout-flow:vertical;mso-layout-flow-alt:bottom-to-top">
+                  <w:txbxContent>
+                    <w:p>
+                      <w:pPr>
+                        <w:jc w:val="center"/>
+                        <w:rPr>
+                          <w:sz w:val="64"/>
+                          <w:szCs w:val="64"/>
+                        </w:rPr>
+                      </w:pPr>
+                      <w:r>
+                        <w:rPr>
+                          <w:sz w:val="64"/>
+                          <w:szCs w:val="64"/>
+                        </w:rPr>
+                        <w:t>3ta</w:t>
+                      </w:r>
+                    </w:p>
+                  </w:txbxContent>
+                </v:textbox>
+                <w10:wrap type="tight" anchorx="margin"/>
+              </v:shape>
+            </w:pict>
+          </mc:Fallback>
+        </mc:AlternateContent>
+      </w:r>
+      <w:r>
+        <w:rPr>
+          <w:lang w:val="nl-NL"/>
+        </w:rPr>
+        <w:t xml:space="preserve"> </w:t>
+      </w:r>
+      <w:r>
+        <w:rPr>
+          <w:lang w:val="nl-NL"/>
+        </w:rPr>
         <w:t>De applicatie</w:t>
       </w:r>
     </w:p>
@@ -744,7 +958,739 @@
     </w:p>
     <w:p>
       <w:pPr>
+        <w:rPr>
+          <w:lang w:val="nl-NL"/>
+        </w:rPr>
+      </w:pPr>
+      <w:r>
+        <w:rPr>
+          <w:lang w:val="nl-NL"/>
+        </w:rPr>
+        <w:t>Nu kom je op het startscherm van de applicatie. Wanneer je doorklikt naar het volgende</w:t>
+      </w:r>
+      <w:r>
+        <w:rPr>
+          <w:lang w:val="nl-NL"/>
+        </w:rPr>
+        <w:t xml:space="preserve"> scherm krijg je een klein overzicht van hoe alles werkt. </w:t>
+      </w:r>
+    </w:p>
+    <w:p>
+      <w:pPr>
+        <w:rPr>
+          <w:lang w:val="nl-NL"/>
+        </w:rPr>
+      </w:pPr>
+      <w:r>
+        <w:rPr>
+          <w:lang w:val="nl-NL"/>
+        </w:rPr>
+        <w:t xml:space="preserve">Zodra je hierdoor geklikt hebt kan je beginnen spelen. </w:t>
+      </w:r>
+    </w:p>
+    <w:p>
+      <w:pPr>
+        <w:rPr>
+          <w:lang w:val="nl-NL"/>
+        </w:rPr>
+      </w:pPr>
+    </w:p>
+    <w:p>
+      <w:pPr>
+        <w:rPr>
+          <w:lang w:val="nl-NL"/>
+        </w:rPr>
+      </w:pPr>
+    </w:p>
+    <w:p>
+      <w:pPr>
+        <w:rPr>
+          <w:lang w:val="nl-NL"/>
+        </w:rPr>
+      </w:pPr>
+    </w:p>
+    <w:p>
+      <w:pPr>
+        <w:rPr>
+          <w:lang w:val="nl-NL"/>
+        </w:rPr>
+      </w:pPr>
+    </w:p>
+    <w:p>
+      <w:pPr>
+        <w:rPr>
+          <w:lang w:val="nl-NL"/>
+        </w:rPr>
+      </w:pPr>
+    </w:p>
+    <w:p>
+      <w:pPr>
+        <w:rPr>
+          <w:lang w:val="nl-NL"/>
+        </w:rPr>
+      </w:pPr>
+    </w:p>
+    <w:p>
+      <w:pPr>
+        <w:rPr>
+          <w:lang w:val="nl-NL"/>
+        </w:rPr>
+      </w:pPr>
+      <w:r>
+        <w:rPr>
+          <w:lang w:val="nl-NL"/>
+        </w:rPr>
+        <w:br w:type="page"/>
+      </w:r>
+    </w:p>
+    <w:p>
+      <w:pPr>
+        <w:pStyle w:val="Heading3"/>
+      </w:pPr>
+      <w:r>
+        <w:lastRenderedPageBreak/>
+        <w:t>Toestellen zonder QR-scanner</w:t>
+      </w:r>
+    </w:p>
+    <w:p>
+      <w:pPr>
+        <w:rPr>
+          <w:lang w:val="nl-NL"/>
+        </w:rPr>
+      </w:pPr>
+    </w:p>
+    <w:p>
+      <w:pPr>
+        <w:pStyle w:val="Heading1"/>
+        <w:rPr>
+          <w:lang w:val="nl-NL"/>
+        </w:rPr>
+      </w:pPr>
+      <w:r>
+        <w:rPr>
+          <w:noProof/>
+          <w:lang w:val="nl-NL"/>
+        </w:rPr>
+        <mc:AlternateContent>
+          <mc:Choice Requires="wps">
+            <w:drawing>
+              <wp:anchor distT="0" distB="0" distL="114300" distR="114300" simplePos="0" relativeHeight="251668480" behindDoc="1" locked="0" layoutInCell="1" allowOverlap="1" wp14:anchorId="46EAC1D6" wp14:editId="371B09DB">
+                <wp:simplePos x="0" y="0"/>
+                <wp:positionH relativeFrom="margin">
+                  <wp:align>left</wp:align>
+                </wp:positionH>
+                <wp:positionV relativeFrom="paragraph">
+                  <wp:posOffset>10795</wp:posOffset>
+                </wp:positionV>
+                <wp:extent cx="1248410" cy="1248410"/>
+                <wp:effectExtent l="0" t="0" r="8890" b="8890"/>
+                <wp:wrapTight wrapText="bothSides">
+                  <wp:wrapPolygon edited="0">
+                    <wp:start x="0" y="21600"/>
+                    <wp:lineTo x="21424" y="21600"/>
+                    <wp:lineTo x="21424" y="20941"/>
+                    <wp:lineTo x="330" y="176"/>
+                    <wp:lineTo x="0" y="176"/>
+                    <wp:lineTo x="0" y="21600"/>
+                  </wp:wrapPolygon>
+                </wp:wrapTight>
+                <wp:docPr id="14" name="Right Triangle 14"/>
+                <wp:cNvGraphicFramePr/>
+                <a:graphic xmlns:a="http://schemas.openxmlformats.org/drawingml/2006/main">
+                  <a:graphicData uri="http://schemas.microsoft.com/office/word/2010/wordprocessingShape">
+                    <wps:wsp>
+                      <wps:cNvSpPr/>
+                      <wps:spPr>
+                        <a:xfrm rot="5400000">
+                          <a:off x="0" y="0"/>
+                          <a:ext cx="1248410" cy="1248410"/>
+                        </a:xfrm>
+                        <a:prstGeom prst="rtTriangle">
+                          <a:avLst/>
+                        </a:prstGeom>
+                        <a:ln>
+                          <a:noFill/>
+                        </a:ln>
+                      </wps:spPr>
+                      <wps:style>
+                        <a:lnRef idx="2">
+                          <a:schemeClr val="accent1">
+                            <a:shade val="50000"/>
+                          </a:schemeClr>
+                        </a:lnRef>
+                        <a:fillRef idx="1">
+                          <a:schemeClr val="accent1"/>
+                        </a:fillRef>
+                        <a:effectRef idx="0">
+                          <a:schemeClr val="accent1"/>
+                        </a:effectRef>
+                        <a:fontRef idx="minor">
+                          <a:schemeClr val="lt1"/>
+                        </a:fontRef>
+                      </wps:style>
+                      <wps:txbx>
+                        <w:txbxContent>
+                          <w:p>
+                            <w:pPr>
+                              <w:jc w:val="center"/>
+                              <w:rPr>
+                                <w:sz w:val="64"/>
+                                <w:szCs w:val="64"/>
+                              </w:rPr>
+                            </w:pPr>
+                            <w:r>
+                              <w:rPr>
+                                <w:sz w:val="64"/>
+                                <w:szCs w:val="64"/>
+                              </w:rPr>
+                              <w:t>1ta</w:t>
+                            </w:r>
+                          </w:p>
+                        </w:txbxContent>
+                      </wps:txbx>
+                      <wps:bodyPr rot="0" spcFirstLastPara="0" vertOverflow="overflow" horzOverflow="overflow" vert="vert270" wrap="square" lIns="91440" tIns="45720" rIns="91440" bIns="45720" numCol="1" spcCol="0" rtlCol="0" fromWordArt="0" anchor="ctr" anchorCtr="0" forceAA="0" compatLnSpc="1">
+                        <a:prstTxWarp prst="textNoShape">
+                          <a:avLst/>
+                        </a:prstTxWarp>
+                        <a:noAutofit/>
+                      </wps:bodyPr>
+                    </wps:wsp>
+                  </a:graphicData>
+                </a:graphic>
+                <wp14:sizeRelH relativeFrom="margin">
+                  <wp14:pctWidth>0</wp14:pctWidth>
+                </wp14:sizeRelH>
+                <wp14:sizeRelV relativeFrom="margin">
+                  <wp14:pctHeight>0</wp14:pctHeight>
+                </wp14:sizeRelV>
+              </wp:anchor>
+            </w:drawing>
+          </mc:Choice>
+          <mc:Fallback>
+            <w:pict>
+              <v:shape w14:anchorId="46EAC1D6" id="Right Triangle 14" o:spid="_x0000_s1029" type="#_x0000_t6" style="position:absolute;margin-left:0;margin-top:.85pt;width:98.3pt;height:98.3pt;rotation:90;z-index:-251648000;visibility:visible;mso-wrap-style:square;mso-width-percent:0;mso-height-percent:0;mso-wrap-distance-left:9pt;mso-wrap-distance-top:0;mso-wrap-distance-right:9pt;mso-wrap-distance-bottom:0;mso-position-horizontal:left;mso-position-horizontal-relative:margin;mso-position-vertical:absolute;mso-position-vertical-relative:text;mso-width-percent:0;mso-height-percent:0;mso-width-relative:margin;mso-height-relative:margin;v-text-anchor:middle" o:gfxdata="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" fillcolor="#44c8f5 [3204]" stroked="f" strokeweight="1pt">
+                <v:textbox style="layout-flow:vertical;mso-layout-flow-alt:bottom-to-top">
+                  <w:txbxContent>
+                    <w:p>
+                      <w:pPr>
+                        <w:jc w:val="center"/>
+                        <w:rPr>
+                          <w:sz w:val="64"/>
+                          <w:szCs w:val="64"/>
+                        </w:rPr>
+                      </w:pPr>
+                      <w:r>
+                        <w:rPr>
+                          <w:sz w:val="64"/>
+                          <w:szCs w:val="64"/>
+                        </w:rPr>
+                        <w:t>1ta</w:t>
+                      </w:r>
+                    </w:p>
+                  </w:txbxContent>
+                </v:textbox>
+                <w10:wrap type="tight" anchorx="margin"/>
+              </v:shape>
+            </w:pict>
+          </mc:Fallback>
+        </mc:AlternateContent>
+      </w:r>
+      <w:r>
+        <w:rPr>
+          <w:lang w:val="nl-NL"/>
+        </w:rPr>
+        <w:t>Verbind met het wifi netwerk</w:t>
+      </w:r>
+    </w:p>
+    <w:p>
+      <w:pPr>
+        <w:rPr>
+          <w:lang w:val="nl-NL"/>
+        </w:rPr>
+      </w:pPr>
+    </w:p>
+    <w:p>
+      <w:pPr>
+        <w:rPr>
+          <w:lang w:val="nl-NL"/>
+        </w:rPr>
+      </w:pPr>
+      <w:r>
+        <w:rPr>
+          <w:lang w:val="nl-NL"/>
+        </w:rPr>
+        <w:t>De twistermat heeft een nieuw wifi netwerk aangemaakt. Verbind</w:t>
+      </w:r>
+      <w:r>
+        <w:rPr>
+          <w:lang w:val="nl-NL"/>
+        </w:rPr>
+        <w:t xml:space="preserve"> </w:t>
+      </w:r>
+      <w:r>
+        <w:rPr>
+          <w:lang w:val="nl-NL"/>
+        </w:rPr>
+        <w:t xml:space="preserve">met het wifi netwerk. Je zal geen internet hebben, maar wel verbonden zijn met de mat. </w:t>
+      </w:r>
+    </w:p>
+    <w:p>
+      <w:pPr>
+        <w:rPr>
+          <w:lang w:val="nl-NL"/>
+        </w:rPr>
+      </w:pPr>
+      <w:r>
+        <w:rPr>
+          <w:lang w:val="nl-NL"/>
+        </w:rPr>
+        <w:t xml:space="preserve"> </w:t>
+      </w:r>
+    </w:p>
+    <w:p>
+      <w:pPr>
+        <w:rPr>
+          <w:lang w:val="nl-NL"/>
+        </w:rPr>
+      </w:pPr>
+    </w:p>
+    <w:p>
+      <w:pPr>
+        <w:rPr>
+          <w:lang w:val="nl-NL"/>
+        </w:rPr>
+      </w:pPr>
+    </w:p>
+    <w:p>
+      <w:pPr>
+        <w:rPr>
+          <w:lang w:val="nl-NL"/>
+        </w:rPr>
+      </w:pPr>
+    </w:p>
+    <w:p>
+      <w:pPr>
+        <w:rPr>
+          <w:lang w:val="nl-NL"/>
+        </w:rPr>
+      </w:pPr>
+    </w:p>
+    <w:p>
+      <w:pPr>
+        <w:rPr>
+          <w:lang w:val="nl-NL"/>
+        </w:rPr>
+      </w:pPr>
+    </w:p>
+    <w:p>
+      <w:pPr>
+        <w:pStyle w:val="Heading1"/>
         <w:jc w:val="right"/>
+        <w:rPr>
+          <w:lang w:val="nl-NL"/>
+        </w:rPr>
+      </w:pPr>
+      <w:r>
+        <w:rPr>
+          <w:noProof/>
+          <w:lang w:val="nl-NL"/>
+        </w:rPr>
+        <mc:AlternateContent>
+          <mc:Choice Requires="wps">
+            <w:drawing>
+              <wp:anchor distT="0" distB="0" distL="114300" distR="114300" simplePos="0" relativeHeight="251669504" behindDoc="1" locked="0" layoutInCell="1" allowOverlap="1" wp14:anchorId="2355EB9B" wp14:editId="323C5301">
+                <wp:simplePos x="0" y="0"/>
+                <wp:positionH relativeFrom="margin">
+                  <wp:align>right</wp:align>
+                </wp:positionH>
+                <wp:positionV relativeFrom="paragraph">
+                  <wp:posOffset>11222</wp:posOffset>
+                </wp:positionV>
+                <wp:extent cx="1248410" cy="1248410"/>
+                <wp:effectExtent l="0" t="0" r="8890" b="8890"/>
+                <wp:wrapTight wrapText="bothSides">
+                  <wp:wrapPolygon edited="0">
+                    <wp:start x="21600" y="20765"/>
+                    <wp:lineTo x="505" y="0"/>
+                    <wp:lineTo x="176" y="0"/>
+                    <wp:lineTo x="176" y="21424"/>
+                    <wp:lineTo x="21600" y="21424"/>
+                    <wp:lineTo x="21600" y="20765"/>
+                  </wp:wrapPolygon>
+                </wp:wrapTight>
+                <wp:docPr id="17" name="Right Triangle 17"/>
+                <wp:cNvGraphicFramePr/>
+                <a:graphic xmlns:a="http://schemas.openxmlformats.org/drawingml/2006/main">
+                  <a:graphicData uri="http://schemas.microsoft.com/office/word/2010/wordprocessingShape">
+                    <wps:wsp>
+                      <wps:cNvSpPr/>
+                      <wps:spPr>
+                        <a:xfrm rot="16200000">
+                          <a:off x="0" y="0"/>
+                          <a:ext cx="1248410" cy="1248410"/>
+                        </a:xfrm>
+                        <a:prstGeom prst="rtTriangle">
+                          <a:avLst/>
+                        </a:prstGeom>
+                        <a:ln>
+                          <a:noFill/>
+                        </a:ln>
+                      </wps:spPr>
+                      <wps:style>
+                        <a:lnRef idx="2">
+                          <a:schemeClr val="accent1">
+                            <a:shade val="50000"/>
+                          </a:schemeClr>
+                        </a:lnRef>
+                        <a:fillRef idx="1">
+                          <a:schemeClr val="accent1"/>
+                        </a:fillRef>
+                        <a:effectRef idx="0">
+                          <a:schemeClr val="accent1"/>
+                        </a:effectRef>
+                        <a:fontRef idx="minor">
+                          <a:schemeClr val="lt1"/>
+                        </a:fontRef>
+                      </wps:style>
+                      <wps:txbx>
+                        <w:txbxContent>
+                          <w:p>
+                            <w:pPr>
+                              <w:jc w:val="center"/>
+                              <w:rPr>
+                                <w:sz w:val="64"/>
+                                <w:szCs w:val="64"/>
+                              </w:rPr>
+                            </w:pPr>
+                            <w:r>
+                              <w:rPr>
+                                <w:sz w:val="64"/>
+                                <w:szCs w:val="64"/>
+                              </w:rPr>
+                              <w:t>2tr</w:t>
+                            </w:r>
+                          </w:p>
+                        </w:txbxContent>
+                      </wps:txbx>
+                      <wps:bodyPr rot="0" spcFirstLastPara="0" vertOverflow="overflow" horzOverflow="overflow" vert="vert" wrap="square" lIns="91440" tIns="45720" rIns="91440" bIns="45720" numCol="1" spcCol="0" rtlCol="0" fromWordArt="0" anchor="ctr" anchorCtr="0" forceAA="0" compatLnSpc="1">
+                        <a:prstTxWarp prst="textNoShape">
+                          <a:avLst/>
+                        </a:prstTxWarp>
+                        <a:noAutofit/>
+                      </wps:bodyPr>
+                    </wps:wsp>
+                  </a:graphicData>
+                </a:graphic>
+                <wp14:sizeRelH relativeFrom="margin">
+                  <wp14:pctWidth>0</wp14:pctWidth>
+                </wp14:sizeRelH>
+                <wp14:sizeRelV relativeFrom="margin">
+                  <wp14:pctHeight>0</wp14:pctHeight>
+                </wp14:sizeRelV>
+              </wp:anchor>
+            </w:drawing>
+          </mc:Choice>
+          <mc:Fallback>
+            <w:pict>
+              <v:shape w14:anchorId="2355EB9B" id="Right Triangle 17" o:spid="_x0000_s1030" type="#_x0000_t6" style="position:absolute;left:0;text-align:left;margin-left:47.1pt;margin-top:.9pt;width:98.3pt;height:98.3pt;rotation:-90;z-index:-251646976;visibility:visible;mso-wrap-style:square;mso-width-percent:0;mso-height-percent:0;mso-wrap-distance-left:9pt;mso-wrap-distance-top:0;mso-wrap-distance-right:9pt;mso-wrap-distance-bottom:0;mso-position-horizontal:right;mso-position-horizontal-relative:margin;mso-position-vertical:absolute;mso-position-vertical-relative:text;mso-width-percent:0;mso-height-percent:0;mso-width-relative:margin;mso-height-relative:margin;v-text-anchor:middle" o:gfxdata="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" fillcolor="#44c8f5 [3204]" stroked="f" strokeweight="1pt">
+                <v:textbox style="layout-flow:vertical">
+                  <w:txbxContent>
+                    <w:p>
+                      <w:pPr>
+                        <w:jc w:val="center"/>
+                        <w:rPr>
+                          <w:sz w:val="64"/>
+                          <w:szCs w:val="64"/>
+                        </w:rPr>
+                      </w:pPr>
+                      <w:r>
+                        <w:rPr>
+                          <w:sz w:val="64"/>
+                          <w:szCs w:val="64"/>
+                        </w:rPr>
+                        <w:t>2tr</w:t>
+                      </w:r>
+                    </w:p>
+                  </w:txbxContent>
+                </v:textbox>
+                <w10:wrap type="tight" anchorx="margin"/>
+              </v:shape>
+            </w:pict>
+          </mc:Fallback>
+        </mc:AlternateContent>
+      </w:r>
+      <w:r>
+        <w:rPr>
+          <w:lang w:val="nl-NL"/>
+        </w:rPr>
+        <w:t xml:space="preserve"> </w:t>
+      </w:r>
+      <w:r>
+        <w:rPr>
+          <w:lang w:val="nl-NL"/>
+        </w:rPr>
+        <w:t xml:space="preserve">Surf naar de </w:t>
+      </w:r>
+      <w:r>
+        <w:rPr>
+          <w:lang w:val="nl-NL"/>
+        </w:rPr>
+        <w:t>applicatie</w:t>
+      </w:r>
+    </w:p>
+    <w:p>
+      <w:pPr>
+        <w:rPr>
+          <w:lang w:val="nl-NL"/>
+        </w:rPr>
+      </w:pPr>
+    </w:p>
+    <w:p>
+      <w:pPr>
+        <w:jc w:val="right"/>
+        <w:rPr>
+          <w:lang w:val="nl-NL"/>
+        </w:rPr>
+      </w:pPr>
+      <w:r>
+        <w:rPr>
+          <w:lang w:val="nl-NL"/>
+        </w:rPr>
+        <w:t xml:space="preserve">Wanneer de twistermat is opgestart zie je op het display een QR-code. </w:t>
+      </w:r>
+      <w:r>
+        <w:rPr>
+          <w:lang w:val="nl-NL"/>
+        </w:rPr>
+        <w:t xml:space="preserve">Als je deze niet kan inscannen is er nog een alternatief. Onder de QR-code zie je een naam staan, wanneer je die invult in je browser van je toestel </w:t>
+      </w:r>
+      <w:r>
+        <w:rPr>
+          <w:lang w:val="nl-NL"/>
+        </w:rPr>
+        <w:t>ga je ook naar onze applicatie.</w:t>
+      </w:r>
+    </w:p>
+    <w:p>
+      <w:pPr>
+        <w:rPr>
+          <w:lang w:val="nl-NL"/>
+        </w:rPr>
+      </w:pPr>
+    </w:p>
+    <w:p>
+      <w:pPr>
+        <w:rPr>
+          <w:lang w:val="nl-NL"/>
+        </w:rPr>
+      </w:pPr>
+    </w:p>
+    <w:p>
+      <w:pPr>
+        <w:rPr>
+          <w:lang w:val="nl-NL"/>
+        </w:rPr>
+      </w:pPr>
+    </w:p>
+    <w:p>
+      <w:pPr>
+        <w:rPr>
+          <w:lang w:val="nl-NL"/>
+        </w:rPr>
+      </w:pPr>
+    </w:p>
+    <w:p>
+      <w:pPr>
+        <w:rPr>
+          <w:lang w:val="nl-NL"/>
+        </w:rPr>
+      </w:pPr>
+    </w:p>
+    <w:p>
+      <w:pPr>
+        <w:rPr>
+          <w:lang w:val="nl-NL"/>
+        </w:rPr>
+      </w:pPr>
+    </w:p>
+    <w:p>
+      <w:pPr>
+        <w:rPr>
+          <w:lang w:val="nl-NL"/>
+        </w:rPr>
+      </w:pPr>
+    </w:p>
+    <w:p>
+      <w:pPr>
+        <w:pStyle w:val="Heading1"/>
+        <w:rPr>
+          <w:lang w:val="nl-NL"/>
+        </w:rPr>
+      </w:pPr>
+      <w:r>
+        <w:rPr>
+          <w:noProof/>
+          <w:lang w:val="nl-NL"/>
+        </w:rPr>
+        <mc:AlternateContent>
+          <mc:Choice Requires="wps">
+            <w:drawing>
+              <wp:anchor distT="0" distB="0" distL="114300" distR="114300" simplePos="0" relativeHeight="251670528" behindDoc="1" locked="0" layoutInCell="1" allowOverlap="1" wp14:anchorId="4F4921F5" wp14:editId="43A8909E">
+                <wp:simplePos x="0" y="0"/>
+                <wp:positionH relativeFrom="margin">
+                  <wp:align>left</wp:align>
+                </wp:positionH>
+                <wp:positionV relativeFrom="paragraph">
+                  <wp:posOffset>5080</wp:posOffset>
+                </wp:positionV>
+                <wp:extent cx="1248410" cy="1248410"/>
+                <wp:effectExtent l="0" t="0" r="8890" b="8890"/>
+                <wp:wrapTight wrapText="bothSides">
+                  <wp:wrapPolygon edited="0">
+                    <wp:start x="0" y="21600"/>
+                    <wp:lineTo x="21424" y="21600"/>
+                    <wp:lineTo x="21424" y="20941"/>
+                    <wp:lineTo x="330" y="176"/>
+                    <wp:lineTo x="0" y="176"/>
+                    <wp:lineTo x="0" y="21600"/>
+                  </wp:wrapPolygon>
+                </wp:wrapTight>
+                <wp:docPr id="19" name="Right Triangle 19"/>
+                <wp:cNvGraphicFramePr/>
+                <a:graphic xmlns:a="http://schemas.openxmlformats.org/drawingml/2006/main">
+                  <a:graphicData uri="http://schemas.microsoft.com/office/word/2010/wordprocessingShape">
+                    <wps:wsp>
+                      <wps:cNvSpPr/>
+                      <wps:spPr>
+                        <a:xfrm rot="5400000">
+                          <a:off x="0" y="0"/>
+                          <a:ext cx="1248410" cy="1248410"/>
+                        </a:xfrm>
+                        <a:prstGeom prst="rtTriangle">
+                          <a:avLst/>
+                        </a:prstGeom>
+                        <a:ln>
+                          <a:noFill/>
+                        </a:ln>
+                      </wps:spPr>
+                      <wps:style>
+                        <a:lnRef idx="2">
+                          <a:schemeClr val="accent1">
+                            <a:shade val="50000"/>
+                          </a:schemeClr>
+                        </a:lnRef>
+                        <a:fillRef idx="1">
+                          <a:schemeClr val="accent1"/>
+                        </a:fillRef>
+                        <a:effectRef idx="0">
+                          <a:schemeClr val="accent1"/>
+                        </a:effectRef>
+                        <a:fontRef idx="minor">
+                          <a:schemeClr val="lt1"/>
+                        </a:fontRef>
+                      </wps:style>
+                      <wps:txbx>
+                        <w:txbxContent>
+                          <w:p>
+                            <w:pPr>
+                              <w:jc w:val="center"/>
+                              <w:rPr>
+                                <w:sz w:val="64"/>
+                                <w:szCs w:val="64"/>
+                              </w:rPr>
+                            </w:pPr>
+                            <w:r>
+                              <w:rPr>
+                                <w:sz w:val="64"/>
+                                <w:szCs w:val="64"/>
+                              </w:rPr>
+                              <w:t>3ta</w:t>
+                            </w:r>
+                          </w:p>
+                        </w:txbxContent>
+                      </wps:txbx>
+                      <wps:bodyPr rot="0" spcFirstLastPara="0" vertOverflow="overflow" horzOverflow="overflow" vert="vert270" wrap="square" lIns="91440" tIns="45720" rIns="91440" bIns="45720" numCol="1" spcCol="0" rtlCol="0" fromWordArt="0" anchor="ctr" anchorCtr="0" forceAA="0" compatLnSpc="1">
+                        <a:prstTxWarp prst="textNoShape">
+                          <a:avLst/>
+                        </a:prstTxWarp>
+                        <a:noAutofit/>
+                      </wps:bodyPr>
+                    </wps:wsp>
+                  </a:graphicData>
+                </a:graphic>
+                <wp14:sizeRelH relativeFrom="margin">
+                  <wp14:pctWidth>0</wp14:pctWidth>
+                </wp14:sizeRelH>
+                <wp14:sizeRelV relativeFrom="margin">
+                  <wp14:pctHeight>0</wp14:pctHeight>
+                </wp14:sizeRelV>
+              </wp:anchor>
+            </w:drawing>
+          </mc:Choice>
+          <mc:Fallback>
+            <w:pict>
+              <v:shape w14:anchorId="4F4921F5" id="Right Triangle 19" o:spid="_x0000_s1031" type="#_x0000_t6" style="position:absolute;margin-left:0;margin-top:.4pt;width:98.3pt;height:98.3pt;rotation:90;z-index:-251645952;visibility:visible;mso-wrap-style:square;mso-width-percent:0;mso-height-percent:0;mso-wrap-distance-left:9pt;mso-wrap-distance-top:0;mso-wrap-distance-right:9pt;mso-wrap-distance-bottom:0;mso-position-horizontal:left;mso-position-horizontal-relative:margin;mso-position-vertical:absolute;mso-position-vertical-relative:text;mso-width-percent:0;mso-height-percent:0;mso-width-relative:margin;mso-height-relative:margin;v-text-anchor:middle" o:gfxdata="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" fillcolor="#44c8f5 [3204]" stroked="f" strokeweight="1pt">
+                <v:textbox style="layout-flow:vertical;mso-layout-flow-alt:bottom-to-top">
+                  <w:txbxContent>
+                    <w:p>
+                      <w:pPr>
+                        <w:jc w:val="center"/>
+                        <w:rPr>
+                          <w:sz w:val="64"/>
+                          <w:szCs w:val="64"/>
+                        </w:rPr>
+                      </w:pPr>
+                      <w:r>
+                        <w:rPr>
+                          <w:sz w:val="64"/>
+                          <w:szCs w:val="64"/>
+                        </w:rPr>
+                        <w:t>3ta</w:t>
+                      </w:r>
+                    </w:p>
+                  </w:txbxContent>
+                </v:textbox>
+                <w10:wrap type="tight" anchorx="margin"/>
+              </v:shape>
+            </w:pict>
+          </mc:Fallback>
+        </mc:AlternateContent>
+      </w:r>
+      <w:r>
+        <w:rPr>
+          <w:lang w:val="nl-NL"/>
+        </w:rPr>
+        <w:t xml:space="preserve"> </w:t>
+      </w:r>
+      <w:r>
+        <w:rPr>
+          <w:lang w:val="nl-NL"/>
+        </w:rPr>
+        <w:t>De applicatie</w:t>
+      </w:r>
+    </w:p>
+    <w:p>
+      <w:pPr>
+        <w:rPr>
+          <w:lang w:val="nl-NL"/>
+        </w:rPr>
+      </w:pPr>
+    </w:p>
+    <w:p>
+      <w:pPr>
+        <w:rPr>
+          <w:lang w:val="nl-NL"/>
+        </w:rPr>
+      </w:pPr>
+      <w:r>
+        <w:rPr>
+          <w:lang w:val="nl-NL"/>
+        </w:rPr>
+        <w:t xml:space="preserve">Nu kom je op het startscherm van de applicatie. Wanneer je doorklikt naar het volgende scherm krijg je een klein overzicht van hoe alles werkt. </w:t>
+      </w:r>
+    </w:p>
+    <w:p>
+      <w:pPr>
         <w:rPr>
           <w:lang w:val="nl-NL"/>
         </w:rPr>
@@ -759,16 +1705,12 @@
           <w:docGrid w:linePitch="360"/>
         </w:sectPr>
       </w:pPr>
-      <w:proofErr w:type="spellStart"/>
-      <w:proofErr w:type="gramStart"/>
       <w:r>
         <w:rPr>
           <w:lang w:val="nl-NL"/>
         </w:rPr>
-        <w:t>qdfs</w:t>
+        <w:t xml:space="preserve">Zodra je hierdoor geklikt hebt kan je beginnen spelen. </w:t>
       </w:r>
-      <w:proofErr w:type="spellEnd"/>
-      <w:proofErr w:type="gramEnd"/>
     </w:p>
     <w:p>
       <w:pPr>
@@ -6077,6 +7019,25 @@
       <w:vertAlign w:val="superscript"/>
     </w:rPr>
   </w:style>
+  <w:style w:type="paragraph" w:styleId="Caption">
+    <w:name w:val="caption"/>
+    <w:basedOn w:val="Normal"/>
+    <w:next w:val="Normal"/>
+    <w:uiPriority w:val="35"/>
+    <w:unhideWhenUsed/>
+    <w:qFormat/>
+    <w:rsid w:val="00AD4309"/>
+    <w:pPr>
+      <w:spacing w:after="200"/>
+    </w:pPr>
+    <w:rPr>
+      <w:i/>
+      <w:iCs/>
+      <w:color w:val="44C8F5" w:themeColor="text2"/>
+      <w:sz w:val="18"/>
+      <w:szCs w:val="18"/>
+    </w:rPr>
+  </w:style>
 </w:styles>
 </file>
 

</xml_diff>